<commit_message>
Section 3 of SRS
Completed Section 3 of the SRS Sheet
</commit_message>
<xml_diff>
--- a/Software Requirements Specification Section 1.docx
+++ b/Software Requirements Specification Section 1.docx
@@ -201,7 +201,15 @@
       </w:r>
       <w:proofErr w:type="gramEnd"/>
       <w:r>
-        <w:t xml:space="preserve"> users. In addition, outlines of potential features, ideas, and hindrances will be presented, structured and discarded as the system’s development requires. These outlines will be used to further our understanding and by extension the quality of the product.</w:t>
+        <w:t xml:space="preserve"> users. In addition, outlines of potential features, ideas, and hindrances will be presented, </w:t>
+      </w:r>
+      <w:proofErr w:type="gramStart"/>
+      <w:r>
+        <w:t>structured</w:t>
+      </w:r>
+      <w:proofErr w:type="gramEnd"/>
+      <w:r>
+        <w:t xml:space="preserve"> and discarded as the system’s development requires. These outlines will be used to further our understanding and by extension the quality of the product.</w:t>
       </w:r>
     </w:p>
     <w:p>
@@ -323,7 +331,15 @@
       </w:r>
       <w:proofErr w:type="gramEnd"/>
       <w:r>
-        <w:t xml:space="preserve"> developers, product overseers, and users. The product developers reference this document to develop the system and amend the SRS as necessary. The product overseers examine this document to determine if the developer team has correctly defined the product, features, and requirements without omitting crucial information. The users grasp a greater understanding of the features given to them, hardware and software requirements necessary to utilize the product, and a comprehension of how the system side of the product works with the client side.</w:t>
+        <w:t xml:space="preserve"> developers, product overseers, and users. The product developers reference this document to develop the system and amend the SRS as necessary. The product overseers examine this document to determine if the developer team has correctly defined the product, features, and requirements without omitting crucial information. The users grasp a greater understanding of the features given to them, </w:t>
+      </w:r>
+      <w:proofErr w:type="gramStart"/>
+      <w:r>
+        <w:t>hardware</w:t>
+      </w:r>
+      <w:proofErr w:type="gramEnd"/>
+      <w:r>
+        <w:t xml:space="preserve"> and software requirements necessary to utilize the product, and a comprehension of how the system side of the product works with the client side.</w:t>
       </w:r>
     </w:p>
     <w:p>
@@ -1049,8 +1065,15 @@
         <w:spacing w:before="240" w:after="240"/>
       </w:pPr>
       <w:r>
-        <w:br/>
-        <w:t>Security is limited to the Admin keeping their password safe. The customer will be required to upkeep the inventory and prices of incoming books. The customer will be required to know python and SQL to create new parameters for organization if needed.</w:t>
+        <w:t xml:space="preserve">&lt;Describe any items or issues that will limit the options available to the developers. These might </w:t>
+      </w:r>
+      <w:proofErr w:type="gramStart"/>
+      <w:r>
+        <w:t>include:</w:t>
+      </w:r>
+      <w:proofErr w:type="gramEnd"/>
+      <w:r>
+        <w:t xml:space="preserve"> corporate or regulatory policies; hardware limitations (timing requirements, memory requirements); interfaces to other applications; specific technologies, tools, and databases to be used; parallel operations; language requirements; communications protocols; security considerations; design conventions or programming standards (for example, if the customer’s organization will be responsible for maintaining the delivered software).&gt;</w:t>
       </w:r>
     </w:p>
     <w:p>
@@ -1091,14 +1114,6 @@
     </w:p>
     <w:p>
       <w:pPr>
-        <w:spacing w:before="240" w:after="240"/>
-      </w:pPr>
-      <w:r>
-        <w:t>&lt;This template illustrates organizing the functional requirements for the product by system features, the major services provided by the product. You may prefer to organize this section by use case, mode of operation, user class, object class, functional hierarchy, or combinations of these, whatever makes the most logical sense for your product.&gt;</w:t>
-      </w:r>
-    </w:p>
-    <w:p>
-      <w:pPr>
         <w:pStyle w:val="Heading2"/>
         <w:keepNext w:val="0"/>
         <w:keepLines w:val="0"/>
@@ -1132,43 +1147,65 @@
           <w:sz w:val="34"/>
           <w:szCs w:val="34"/>
         </w:rPr>
-        <w:t>System Feature 1</w:t>
-      </w:r>
-    </w:p>
-    <w:p>
-      <w:pPr>
-        <w:spacing w:before="240" w:after="240"/>
-      </w:pPr>
-      <w:r>
-        <w:t>&lt;Don’t really say “System Feature 1.” State the feature name in just a few words.&gt;</w:t>
-      </w:r>
-    </w:p>
-    <w:p>
-      <w:pPr>
-        <w:spacing w:before="240" w:after="240"/>
-      </w:pPr>
-      <w:r>
-        <w:t xml:space="preserve">4.1.1 </w:t>
+        <w:t>User Registration and Authentication</w:t>
+      </w:r>
+    </w:p>
+    <w:p>
+      <w:pPr>
+        <w:spacing w:before="240" w:after="240"/>
+      </w:pPr>
+      <w:r>
+        <w:rPr>
+          <w:b/>
+          <w:bCs/>
+        </w:rPr>
+        <w:t>3</w:t>
+      </w:r>
+      <w:r>
+        <w:rPr>
+          <w:b/>
+          <w:bCs/>
+        </w:rPr>
+        <w:t>.1.1</w:t>
+      </w:r>
+      <w:r>
+        <w:t xml:space="preserve"> </w:t>
       </w:r>
       <w:r>
         <w:tab/>
-        <w:t>Description and Priority</w:t>
-      </w:r>
-    </w:p>
-    <w:p>
-      <w:pPr>
-        <w:spacing w:before="240" w:after="240"/>
-      </w:pPr>
-      <w:r>
-        <w:t>&lt;Provide a short description of the feature and indicate whether it is of High, Medium, or Low priority. You could also include specific priority component ratings, such as benefit, penalty, cost, and risk (each rated on a relative scale from a low of 1 to a high of 9).&gt;</w:t>
-      </w:r>
-    </w:p>
-    <w:p>
-      <w:pPr>
-        <w:spacing w:before="240" w:after="240"/>
-      </w:pPr>
-      <w:r>
-        <w:t xml:space="preserve">4.1.2 </w:t>
+      </w:r>
+      <w:r>
+        <w:t xml:space="preserve">This feature will allow users to create accounts for new users or all existing users to securely log in. (This is a </w:t>
+      </w:r>
+      <w:proofErr w:type="gramStart"/>
+      <w:r>
+        <w:t>High</w:t>
+      </w:r>
+      <w:proofErr w:type="gramEnd"/>
+      <w:r>
+        <w:t xml:space="preserve"> priority because security is important when dealing with personal information)</w:t>
+      </w:r>
+    </w:p>
+    <w:p>
+      <w:pPr>
+        <w:spacing w:before="240" w:after="240"/>
+      </w:pPr>
+      <w:r>
+        <w:rPr>
+          <w:b/>
+          <w:bCs/>
+        </w:rPr>
+        <w:t>3.</w:t>
+      </w:r>
+      <w:r>
+        <w:rPr>
+          <w:b/>
+          <w:bCs/>
+        </w:rPr>
+        <w:t>1.2</w:t>
+      </w:r>
+      <w:r>
+        <w:t xml:space="preserve"> </w:t>
       </w:r>
       <w:r>
         <w:tab/>
@@ -1177,18 +1214,67 @@
     </w:p>
     <w:p>
       <w:pPr>
-        <w:spacing w:before="240" w:after="240"/>
-      </w:pPr>
-      <w:r>
-        <w:t>&lt;List the sequences of user actions and system responses that stimulate the behavior defined for this feature. These will correspond to the dialog elements associated with use cases.&gt;</w:t>
-      </w:r>
-    </w:p>
-    <w:p>
-      <w:pPr>
-        <w:spacing w:before="240" w:after="240"/>
-      </w:pPr>
-      <w:r>
-        <w:t xml:space="preserve">4.1.3 </w:t>
+        <w:spacing w:line="240" w:lineRule="auto"/>
+      </w:pPr>
+      <w:r>
+        <w:t xml:space="preserve">Use Case: User Registration </w:t>
+      </w:r>
+    </w:p>
+    <w:p>
+      <w:pPr>
+        <w:spacing w:line="240" w:lineRule="auto"/>
+      </w:pPr>
+      <w:r>
+        <w:t>User Class</w:t>
+      </w:r>
+      <w:r>
+        <w:t xml:space="preserve">: </w:t>
+      </w:r>
+      <w:r>
+        <w:t>New User</w:t>
+      </w:r>
+    </w:p>
+    <w:p>
+      <w:pPr>
+        <w:spacing w:line="240" w:lineRule="auto"/>
+      </w:pPr>
+    </w:p>
+    <w:p>
+      <w:pPr>
+        <w:spacing w:line="240" w:lineRule="auto"/>
+      </w:pPr>
+      <w:r>
+        <w:t xml:space="preserve">Use Case: User Login </w:t>
+      </w:r>
+    </w:p>
+    <w:p>
+      <w:pPr>
+        <w:spacing w:line="240" w:lineRule="auto"/>
+      </w:pPr>
+      <w:r>
+        <w:t>User Class: Registered User</w:t>
+      </w:r>
+    </w:p>
+    <w:p>
+      <w:pPr>
+        <w:spacing w:before="240" w:after="240"/>
+      </w:pPr>
+      <w:r>
+        <w:rPr>
+          <w:b/>
+          <w:bCs/>
+        </w:rPr>
+        <w:t>3</w:t>
+      </w:r>
+      <w:r>
+        <w:rPr>
+          <w:b/>
+          <w:bCs/>
+        </w:rPr>
+        <w:t>.1.3</w:t>
+      </w:r>
+      <w:r>
+        <w:t xml:space="preserve"> </w:t>
       </w:r>
       <w:r>
         <w:tab/>
@@ -1197,82 +1283,123 @@
     </w:p>
     <w:p>
       <w:pPr>
-        <w:spacing w:before="240" w:after="240"/>
-      </w:pPr>
-      <w:r>
-        <w:t xml:space="preserve">&lt;Itemize the detailed functional requirements associated with this feature. These are the software capabilities that must be present </w:t>
+        <w:pStyle w:val="ListParagraph"/>
+        <w:numPr>
+          <w:ilvl w:val="0"/>
+          <w:numId w:val="4"/>
+        </w:numPr>
+        <w:spacing w:before="240" w:after="240"/>
+      </w:pPr>
+      <w:r>
+        <w:t xml:space="preserve">This system will allow new users to register using their First </w:t>
+      </w:r>
+      <w:r>
+        <w:t>and Last nam</w:t>
+      </w:r>
+      <w:r>
+        <w:t>e,</w:t>
+      </w:r>
+      <w:r>
+        <w:t xml:space="preserve"> a unique username and password</w:t>
+      </w:r>
+      <w:r>
+        <w:t>, and an email address</w:t>
+      </w:r>
+      <w:r>
+        <w:t>.</w:t>
+      </w:r>
+    </w:p>
+    <w:p>
+      <w:pPr>
+        <w:pStyle w:val="ListParagraph"/>
+        <w:numPr>
+          <w:ilvl w:val="0"/>
+          <w:numId w:val="4"/>
+        </w:numPr>
+        <w:spacing w:before="240" w:after="240"/>
+      </w:pPr>
+      <w:r>
+        <w:t xml:space="preserve">System will validate email address. </w:t>
+      </w:r>
+    </w:p>
+    <w:p>
+      <w:pPr>
+        <w:pStyle w:val="ListParagraph"/>
+        <w:numPr>
+          <w:ilvl w:val="0"/>
+          <w:numId w:val="4"/>
+        </w:numPr>
+        <w:spacing w:before="240" w:after="240"/>
+      </w:pPr>
+      <w:r>
+        <w:t>The system will check the user’s input username against the list of existing users to ensure no username is copied.</w:t>
+      </w:r>
+    </w:p>
+    <w:p>
+      <w:pPr>
+        <w:pStyle w:val="ListParagraph"/>
+        <w:numPr>
+          <w:ilvl w:val="0"/>
+          <w:numId w:val="4"/>
+        </w:numPr>
+        <w:spacing w:before="240" w:after="240"/>
+      </w:pPr>
+      <w:r>
+        <w:t>Upon successful registration, the system will assign a unique User-ID to each user.</w:t>
+      </w:r>
+    </w:p>
+    <w:p>
+      <w:pPr>
+        <w:pStyle w:val="ListParagraph"/>
+        <w:numPr>
+          <w:ilvl w:val="0"/>
+          <w:numId w:val="4"/>
+        </w:numPr>
+        <w:spacing w:before="240" w:after="240"/>
+      </w:pPr>
+      <w:r>
+        <w:t xml:space="preserve">The system will provide a login page with fields to input username and </w:t>
       </w:r>
       <w:proofErr w:type="gramStart"/>
       <w:r>
-        <w:t>in order for</w:t>
+        <w:t>password</w:t>
       </w:r>
       <w:proofErr w:type="gramEnd"/>
-      <w:r>
-        <w:t xml:space="preserve"> the user to carry out the services provided by the feature, or to execute the use case. Include how the product should respond to anticipated error conditions or invalid inputs. Requirements should be concise, complete, </w:t>
-      </w:r>
+    </w:p>
+    <w:p>
+      <w:pPr>
+        <w:pStyle w:val="ListParagraph"/>
+        <w:numPr>
+          <w:ilvl w:val="0"/>
+          <w:numId w:val="4"/>
+        </w:numPr>
+        <w:spacing w:before="240" w:after="240"/>
+      </w:pPr>
+      <w:r>
+        <w:t xml:space="preserve">The system will validate the user credentials during login, checking against the stored user data. If the credentials are incorrect, it will display an error message. </w:t>
+      </w:r>
+    </w:p>
+    <w:p>
+      <w:pPr>
+        <w:pStyle w:val="ListParagraph"/>
+        <w:numPr>
+          <w:ilvl w:val="0"/>
+          <w:numId w:val="4"/>
+        </w:numPr>
+        <w:spacing w:before="240" w:after="240"/>
+      </w:pPr>
       <w:r>
         <w:lastRenderedPageBreak/>
-        <w:t xml:space="preserve">unambiguous, verifiable, and necessary. Use “TBD” as a placeholder to indicate when </w:t>
-      </w:r>
-      <w:proofErr w:type="gramStart"/>
-      <w:r>
-        <w:t>necessary</w:t>
-      </w:r>
-      <w:proofErr w:type="gramEnd"/>
-      <w:r>
-        <w:t xml:space="preserve"> information is not yet available.&gt;</w:t>
-      </w:r>
-    </w:p>
-    <w:p>
-      <w:pPr>
-        <w:spacing w:before="240" w:after="240"/>
-      </w:pPr>
-      <w:r>
-        <w:t xml:space="preserve"> </w:t>
-      </w:r>
-    </w:p>
-    <w:p>
-      <w:pPr>
-        <w:spacing w:before="240" w:after="240"/>
-      </w:pPr>
-      <w:r>
-        <w:t>&lt;Each requirement should be uniquely identified with a sequence number or a meaningful tag of some kind.&gt;</w:t>
-      </w:r>
-    </w:p>
-    <w:p>
-      <w:pPr>
-        <w:spacing w:before="240" w:after="240"/>
-        <w:rPr>
-          <w:rFonts w:ascii="Times New Roman" w:eastAsia="Times New Roman" w:hAnsi="Times New Roman" w:cs="Times New Roman"/>
-        </w:rPr>
-      </w:pPr>
-      <w:r>
-        <w:rPr>
-          <w:rFonts w:ascii="Times New Roman" w:eastAsia="Times New Roman" w:hAnsi="Times New Roman" w:cs="Times New Roman"/>
-        </w:rPr>
-        <w:t xml:space="preserve"> </w:t>
-      </w:r>
-    </w:p>
-    <w:p>
-      <w:pPr>
-        <w:spacing w:before="240" w:after="240"/>
-      </w:pPr>
-      <w:r>
-        <w:t>REQ-1:</w:t>
-      </w:r>
-      <w:r>
-        <w:tab/>
-      </w:r>
-    </w:p>
-    <w:p>
-      <w:pPr>
-        <w:spacing w:before="240" w:after="240"/>
-      </w:pPr>
-      <w:r>
-        <w:t>REQ-2:</w:t>
-      </w:r>
-      <w:r>
-        <w:tab/>
+        <w:t>The system will support password hashing and salting for secure storage of user passwords.</w:t>
+      </w:r>
+    </w:p>
+    <w:p>
+      <w:pPr>
+        <w:spacing w:before="240" w:after="240"/>
+        <w:ind w:left="360"/>
+      </w:pPr>
+      <w:r>
+        <w:t>After a successful registration of an account, the User will be directed to the Home Page</w:t>
       </w:r>
     </w:p>
     <w:p>
@@ -1310,8 +1437,443 @@
           <w:sz w:val="34"/>
           <w:szCs w:val="34"/>
         </w:rPr>
-        <w:t>System Feature 2 (and so on)</w:t>
-      </w:r>
+        <w:t>User Interaction</w:t>
+      </w:r>
+    </w:p>
+    <w:p>
+      <w:r>
+        <w:t xml:space="preserve">3.2.1   This </w:t>
+      </w:r>
+      <w:r>
+        <w:t xml:space="preserve">feature allows the user to access all parts of the system </w:t>
+      </w:r>
+      <w:r>
+        <w:t xml:space="preserve">that pertain to them. </w:t>
+      </w:r>
+    </w:p>
+    <w:p/>
+    <w:p>
+      <w:r>
+        <w:t>3.2.2   Stimulus/Response Sequences</w:t>
+      </w:r>
+    </w:p>
+    <w:p/>
+    <w:p>
+      <w:r>
+        <w:t xml:space="preserve">Use Case: </w:t>
+      </w:r>
+      <w:r>
+        <w:t>User Cart</w:t>
+      </w:r>
+    </w:p>
+    <w:p>
+      <w:r>
+        <w:t>User Class:</w:t>
+      </w:r>
+      <w:r>
+        <w:t xml:space="preserve"> View Cart</w:t>
+      </w:r>
+    </w:p>
+    <w:p/>
+    <w:p>
+      <w:r>
+        <w:t>User Case: User Remove from Cart</w:t>
+      </w:r>
+    </w:p>
+    <w:p>
+      <w:r>
+        <w:t>User Class: Remove Cart</w:t>
+      </w:r>
+    </w:p>
+    <w:p/>
+    <w:p>
+      <w:r>
+        <w:t xml:space="preserve">User Case: </w:t>
+      </w:r>
+      <w:r>
+        <w:t xml:space="preserve">User Check </w:t>
+      </w:r>
+      <w:proofErr w:type="gramStart"/>
+      <w:r>
+        <w:t>out</w:t>
+      </w:r>
+      <w:proofErr w:type="gramEnd"/>
+    </w:p>
+    <w:p>
+      <w:r>
+        <w:t>User Class: Check Out</w:t>
+      </w:r>
+    </w:p>
+    <w:p/>
+    <w:p>
+      <w:r>
+        <w:t xml:space="preserve">User Case: </w:t>
+      </w:r>
+      <w:r>
+        <w:t>User Add Item to Cart</w:t>
+      </w:r>
+    </w:p>
+    <w:p>
+      <w:r>
+        <w:t>User Class: Add</w:t>
+      </w:r>
+      <w:r>
+        <w:t xml:space="preserve"> </w:t>
+      </w:r>
+      <w:proofErr w:type="gramStart"/>
+      <w:r>
+        <w:t>item</w:t>
+      </w:r>
+      <w:proofErr w:type="gramEnd"/>
+    </w:p>
+    <w:p/>
+    <w:p>
+      <w:r>
+        <w:t>User Case: User decrease Item form Cart</w:t>
+      </w:r>
+    </w:p>
+    <w:p>
+      <w:r>
+        <w:t>User Class: Decrease Item</w:t>
+      </w:r>
+    </w:p>
+    <w:p/>
+    <w:p/>
+    <w:p>
+      <w:r>
+        <w:t>User Case: Search for an Item</w:t>
+      </w:r>
+    </w:p>
+    <w:p>
+      <w:r>
+        <w:t xml:space="preserve">User Class: </w:t>
+      </w:r>
+      <w:r>
+        <w:t>Search Item</w:t>
+      </w:r>
+    </w:p>
+    <w:p/>
+    <w:p>
+      <w:r>
+        <w:t>User Case: View inventory</w:t>
+      </w:r>
+    </w:p>
+    <w:p>
+      <w:r>
+        <w:t xml:space="preserve">User Class: View </w:t>
+      </w:r>
+      <w:r>
+        <w:t>Inventory</w:t>
+      </w:r>
+    </w:p>
+    <w:p/>
+    <w:p>
+      <w:r>
+        <w:t>3.2.3   Functional Requirements</w:t>
+      </w:r>
+    </w:p>
+    <w:p/>
+    <w:p>
+      <w:pPr>
+        <w:pStyle w:val="ListParagraph"/>
+        <w:numPr>
+          <w:ilvl w:val="0"/>
+          <w:numId w:val="5"/>
+        </w:numPr>
+      </w:pPr>
+      <w:r>
+        <w:t xml:space="preserve">User </w:t>
+      </w:r>
+      <w:r>
+        <w:t>Should</w:t>
+      </w:r>
+      <w:r>
+        <w:t xml:space="preserve"> be able to view all items in </w:t>
+      </w:r>
+      <w:proofErr w:type="gramStart"/>
+      <w:r>
+        <w:t>inventory</w:t>
+      </w:r>
+      <w:proofErr w:type="gramEnd"/>
+    </w:p>
+    <w:p>
+      <w:pPr>
+        <w:pStyle w:val="ListParagraph"/>
+        <w:numPr>
+          <w:ilvl w:val="0"/>
+          <w:numId w:val="5"/>
+        </w:numPr>
+      </w:pPr>
+      <w:r>
+        <w:t xml:space="preserve">User should be able to </w:t>
+      </w:r>
+      <w:r>
+        <w:t xml:space="preserve">search for specified item form the inventory </w:t>
+      </w:r>
+      <w:proofErr w:type="gramStart"/>
+      <w:r>
+        <w:t>list</w:t>
+      </w:r>
+      <w:proofErr w:type="gramEnd"/>
+    </w:p>
+    <w:p>
+      <w:pPr>
+        <w:pStyle w:val="ListParagraph"/>
+        <w:numPr>
+          <w:ilvl w:val="0"/>
+          <w:numId w:val="5"/>
+        </w:numPr>
+      </w:pPr>
+      <w:r>
+        <w:t xml:space="preserve">User should be able to add and </w:t>
+      </w:r>
+      <w:r>
+        <w:t xml:space="preserve">remove items form the </w:t>
+      </w:r>
+      <w:proofErr w:type="gramStart"/>
+      <w:r>
+        <w:t>cart</w:t>
+      </w:r>
+      <w:proofErr w:type="gramEnd"/>
+    </w:p>
+    <w:p>
+      <w:pPr>
+        <w:pStyle w:val="ListParagraph"/>
+        <w:numPr>
+          <w:ilvl w:val="0"/>
+          <w:numId w:val="5"/>
+        </w:numPr>
+      </w:pPr>
+      <w:r>
+        <w:t xml:space="preserve">User should be able to decrease specified number of items form the </w:t>
+      </w:r>
+      <w:proofErr w:type="gramStart"/>
+      <w:r>
+        <w:t>Cart</w:t>
+      </w:r>
+      <w:proofErr w:type="gramEnd"/>
+    </w:p>
+    <w:p>
+      <w:pPr>
+        <w:pStyle w:val="ListParagraph"/>
+        <w:numPr>
+          <w:ilvl w:val="0"/>
+          <w:numId w:val="5"/>
+        </w:numPr>
+      </w:pPr>
+      <w:r>
+        <w:t xml:space="preserve">User should be able to check out items for the </w:t>
+      </w:r>
+      <w:proofErr w:type="gramStart"/>
+      <w:r>
+        <w:t>cart</w:t>
+      </w:r>
+      <w:proofErr w:type="gramEnd"/>
+    </w:p>
+    <w:p/>
+    <w:p/>
+    <w:p>
+      <w:pPr>
+        <w:pStyle w:val="Heading2"/>
+        <w:keepNext w:val="0"/>
+        <w:keepLines w:val="0"/>
+        <w:spacing w:after="80"/>
+        <w:rPr>
+          <w:b/>
+          <w:sz w:val="34"/>
+          <w:szCs w:val="34"/>
+        </w:rPr>
+      </w:pPr>
+      <w:r>
+        <w:rPr>
+          <w:b/>
+          <w:sz w:val="34"/>
+          <w:szCs w:val="34"/>
+        </w:rPr>
+        <w:lastRenderedPageBreak/>
+        <w:t>3.</w:t>
+      </w:r>
+      <w:r>
+        <w:rPr>
+          <w:b/>
+          <w:sz w:val="34"/>
+          <w:szCs w:val="34"/>
+        </w:rPr>
+        <w:t>3</w:t>
+      </w:r>
+      <w:r>
+        <w:rPr>
+          <w:sz w:val="14"/>
+          <w:szCs w:val="14"/>
+        </w:rPr>
+        <w:tab/>
+      </w:r>
+      <w:r>
+        <w:rPr>
+          <w:b/>
+          <w:sz w:val="34"/>
+          <w:szCs w:val="34"/>
+        </w:rPr>
+        <w:t>Admin</w:t>
+      </w:r>
+      <w:r>
+        <w:rPr>
+          <w:b/>
+          <w:sz w:val="34"/>
+          <w:szCs w:val="34"/>
+        </w:rPr>
+        <w:t xml:space="preserve"> Interaction</w:t>
+      </w:r>
+    </w:p>
+    <w:p/>
+    <w:p>
+      <w:r>
+        <w:t xml:space="preserve">3.3.1    This feature </w:t>
+      </w:r>
+      <w:r>
+        <w:t xml:space="preserve">allows the </w:t>
+      </w:r>
+      <w:proofErr w:type="gramStart"/>
+      <w:r>
+        <w:t>Admin</w:t>
+      </w:r>
+      <w:proofErr w:type="gramEnd"/>
+      <w:r>
+        <w:t xml:space="preserve"> to </w:t>
+      </w:r>
+      <w:r>
+        <w:t xml:space="preserve">have separate access </w:t>
+      </w:r>
+      <w:proofErr w:type="gramStart"/>
+      <w:r>
+        <w:t>form</w:t>
+      </w:r>
+      <w:proofErr w:type="gramEnd"/>
+      <w:r>
+        <w:t xml:space="preserve"> the users and allows them to do the admin side of the system.</w:t>
+      </w:r>
+    </w:p>
+    <w:p/>
+    <w:p>
+      <w:r>
+        <w:t>3.3.2    Stimulus/Response Se</w:t>
+      </w:r>
+      <w:r>
+        <w:t>quences</w:t>
+      </w:r>
+    </w:p>
+    <w:p/>
+    <w:p>
+      <w:r>
+        <w:t>Use Case:</w:t>
+      </w:r>
+      <w:r>
+        <w:t xml:space="preserve"> Update </w:t>
+      </w:r>
+      <w:r>
+        <w:t xml:space="preserve">Inventory </w:t>
+      </w:r>
+      <w:r>
+        <w:t xml:space="preserve">(Increase </w:t>
+      </w:r>
+      <w:r>
+        <w:t>Stock</w:t>
+      </w:r>
+      <w:r>
+        <w:t>)</w:t>
+      </w:r>
+    </w:p>
+    <w:p>
+      <w:r>
+        <w:t>User Class: Inventory Increase</w:t>
+      </w:r>
+    </w:p>
+    <w:p/>
+    <w:p>
+      <w:r>
+        <w:t>Use</w:t>
+      </w:r>
+      <w:r>
+        <w:t xml:space="preserve"> Case: Update Inventory</w:t>
+      </w:r>
+      <w:r>
+        <w:t xml:space="preserve"> (Decrease Stock)</w:t>
+      </w:r>
+    </w:p>
+    <w:p>
+      <w:r>
+        <w:t>User Class: Decrease Inventory</w:t>
+      </w:r>
+    </w:p>
+    <w:p/>
+    <w:p>
+      <w:r>
+        <w:t xml:space="preserve">3.3.3    </w:t>
+      </w:r>
+      <w:r>
+        <w:t>Functional Requirements</w:t>
+      </w:r>
+    </w:p>
+    <w:p/>
+    <w:p>
+      <w:pPr>
+        <w:pStyle w:val="ListParagraph"/>
+        <w:numPr>
+          <w:ilvl w:val="0"/>
+          <w:numId w:val="5"/>
+        </w:numPr>
+      </w:pPr>
+      <w:r>
+        <w:t xml:space="preserve">The admin will have a unique password to be able to update the inventory on the </w:t>
+      </w:r>
+      <w:proofErr w:type="gramStart"/>
+      <w:r>
+        <w:t>system</w:t>
+      </w:r>
+      <w:proofErr w:type="gramEnd"/>
+    </w:p>
+    <w:p>
+      <w:pPr>
+        <w:pStyle w:val="ListParagraph"/>
+        <w:numPr>
+          <w:ilvl w:val="0"/>
+          <w:numId w:val="5"/>
+        </w:numPr>
+      </w:pPr>
+      <w:r>
+        <w:t>A</w:t>
+      </w:r>
+      <w:r>
+        <w:t xml:space="preserve">dmin will be able log in using their password </w:t>
+      </w:r>
+      <w:r>
+        <w:t xml:space="preserve">to gain admin </w:t>
+      </w:r>
+      <w:proofErr w:type="gramStart"/>
+      <w:r>
+        <w:t>access</w:t>
+      </w:r>
+      <w:proofErr w:type="gramEnd"/>
+      <w:r>
+        <w:t xml:space="preserve"> </w:t>
+      </w:r>
+    </w:p>
+    <w:p>
+      <w:pPr>
+        <w:pStyle w:val="ListParagraph"/>
+        <w:numPr>
+          <w:ilvl w:val="0"/>
+          <w:numId w:val="5"/>
+        </w:numPr>
+      </w:pPr>
+      <w:r>
+        <w:t xml:space="preserve">Admin will be able to increase/decrease the items in the stock </w:t>
+      </w:r>
+      <w:proofErr w:type="gramStart"/>
+      <w:r>
+        <w:t>list</w:t>
+      </w:r>
+      <w:proofErr w:type="gramEnd"/>
     </w:p>
     <w:p>
       <w:pPr>
@@ -1486,6 +2048,7 @@
         <w:spacing w:before="240" w:after="240"/>
       </w:pPr>
       <w:r>
+        <w:lastRenderedPageBreak/>
         <w:t>&lt;Specify any requirements regarding security or privacy issues surrounding use of the product or protection of the data used or created by the product. Define any user identity authentication requirements. Refer to any external policies or regulations containing security issues that affect the product. Define any security or privacy certifications that must be satisfied.&gt;</w:t>
       </w:r>
     </w:p>
@@ -1509,7 +2072,6 @@
           <w:sz w:val="34"/>
           <w:szCs w:val="34"/>
         </w:rPr>
-        <w:lastRenderedPageBreak/>
         <w:t>4.4</w:t>
       </w:r>
       <w:r>
@@ -1668,6 +2230,119 @@
 <file path=word/numbering.xml><?xml version="1.0" encoding="utf-8"?>
 <w:numbering xmlns:wpc="http://schemas.microsoft.com/office/word/2010/wordprocessingCanvas" xmlns:cx="http://schemas.microsoft.com/office/drawing/2014/chartex" xmlns:cx1="http://schemas.microsoft.com/office/drawing/2015/9/8/chartex" xmlns:cx2="http://schemas.microsoft.com/office/drawing/2015/10/21/chartex" xmlns:cx3="http://schemas.microsoft.com/office/drawing/2016/5/9/chartex" xmlns:cx4="http://schemas.microsoft.com/office/drawing/2016/5/10/chartex" xmlns:cx5="http://schemas.microsoft.com/office/drawing/2016/5/11/chartex" xmlns:cx6="http://schemas.microsoft.com/office/drawing/2016/5/12/chartex" xmlns:cx7="http://schemas.microsoft.com/office/drawing/2016/5/13/chartex" xmlns:cx8="http://schemas.microsoft.com/office/drawing/2016/5/14/chartex" xmlns:mc="http://schemas.openxmlformats.org/markup-compatibility/2006" xmlns:aink="http://schemas.microsoft.com/office/drawing/2016/ink" xmlns:am3d="http://schemas.microsoft.com/office/drawing/2017/model3d" xmlns:o="urn:schemas-microsoft-com:office:office" xmlns:oel="http://schemas.microsoft.com/office/2019/extlst" xmlns:r="http://schemas.openxmlformats.org/officeDocument/2006/relationships" xmlns:m="http://schemas.openxmlformats.org/officeDocument/2006/math" xmlns:v="urn:schemas-microsoft-com:vml" xmlns:wp14="http://schemas.microsoft.com/office/word/2010/wordprocessingDrawing" xmlns:wp="http://schemas.openxmlformats.org/drawingml/2006/wordprocessingDrawing" xmlns:w10="urn:schemas-microsoft-com:office:word" xmlns:w="http://schemas.openxmlformats.org/wordprocessingml/2006/main" xmlns:w14="http://schemas.microsoft.com/office/word/2010/wordml" xmlns:w15="http://schemas.microsoft.com/office/word/2012/wordml" xmlns:w16cex="http://schemas.microsoft.com/office/word/2018/wordml/cex" xmlns:w16cid="http://schemas.microsoft.com/office/word/2016/wordml/cid" xmlns:w16="http://schemas.microsoft.com/office/word/2018/wordml" xmlns:w16sdtdh="http://schemas.microsoft.com/office/word/2020/wordml/sdtdatahash" xmlns:w16se="http://schemas.microsoft.com/office/word/2015/wordml/symex" xmlns:wpg="http://schemas.microsoft.com/office/word/2010/wordprocessingGroup" xmlns:wpi="http://schemas.microsoft.com/office/word/2010/wordprocessingInk" xmlns:wne="http://schemas.microsoft.com/office/word/2006/wordml" xmlns:wps="http://schemas.microsoft.com/office/word/2010/wordprocessingShape" mc:Ignorable="w14 w15 w16se w16cid w16 w16cex w16sdtdh wp14">
   <w:abstractNum w:abstractNumId="0" w15:restartNumberingAfterBreak="0">
+    <w:nsid w:val="0BE45345"/>
+    <w:multiLevelType w:val="hybridMultilevel"/>
+    <w:tmpl w:val="BC56B17E"/>
+    <w:lvl w:ilvl="0" w:tplc="04090001">
+      <w:start w:val="1"/>
+      <w:numFmt w:val="bullet"/>
+      <w:lvlText w:val=""/>
+      <w:lvlJc w:val="left"/>
+      <w:pPr>
+        <w:ind w:left="720" w:hanging="360"/>
+      </w:pPr>
+      <w:rPr>
+        <w:rFonts w:ascii="Symbol" w:hAnsi="Symbol" w:hint="default"/>
+      </w:rPr>
+    </w:lvl>
+    <w:lvl w:ilvl="1" w:tplc="04090003" w:tentative="1">
+      <w:start w:val="1"/>
+      <w:numFmt w:val="bullet"/>
+      <w:lvlText w:val="o"/>
+      <w:lvlJc w:val="left"/>
+      <w:pPr>
+        <w:ind w:left="1440" w:hanging="360"/>
+      </w:pPr>
+      <w:rPr>
+        <w:rFonts w:ascii="Courier New" w:hAnsi="Courier New" w:cs="Courier New" w:hint="default"/>
+      </w:rPr>
+    </w:lvl>
+    <w:lvl w:ilvl="2" w:tplc="04090005" w:tentative="1">
+      <w:start w:val="1"/>
+      <w:numFmt w:val="bullet"/>
+      <w:lvlText w:val=""/>
+      <w:lvlJc w:val="left"/>
+      <w:pPr>
+        <w:ind w:left="2160" w:hanging="360"/>
+      </w:pPr>
+      <w:rPr>
+        <w:rFonts w:ascii="Wingdings" w:hAnsi="Wingdings" w:hint="default"/>
+      </w:rPr>
+    </w:lvl>
+    <w:lvl w:ilvl="3" w:tplc="04090001" w:tentative="1">
+      <w:start w:val="1"/>
+      <w:numFmt w:val="bullet"/>
+      <w:lvlText w:val=""/>
+      <w:lvlJc w:val="left"/>
+      <w:pPr>
+        <w:ind w:left="2880" w:hanging="360"/>
+      </w:pPr>
+      <w:rPr>
+        <w:rFonts w:ascii="Symbol" w:hAnsi="Symbol" w:hint="default"/>
+      </w:rPr>
+    </w:lvl>
+    <w:lvl w:ilvl="4" w:tplc="04090003" w:tentative="1">
+      <w:start w:val="1"/>
+      <w:numFmt w:val="bullet"/>
+      <w:lvlText w:val="o"/>
+      <w:lvlJc w:val="left"/>
+      <w:pPr>
+        <w:ind w:left="3600" w:hanging="360"/>
+      </w:pPr>
+      <w:rPr>
+        <w:rFonts w:ascii="Courier New" w:hAnsi="Courier New" w:cs="Courier New" w:hint="default"/>
+      </w:rPr>
+    </w:lvl>
+    <w:lvl w:ilvl="5" w:tplc="04090005" w:tentative="1">
+      <w:start w:val="1"/>
+      <w:numFmt w:val="bullet"/>
+      <w:lvlText w:val=""/>
+      <w:lvlJc w:val="left"/>
+      <w:pPr>
+        <w:ind w:left="4320" w:hanging="360"/>
+      </w:pPr>
+      <w:rPr>
+        <w:rFonts w:ascii="Wingdings" w:hAnsi="Wingdings" w:hint="default"/>
+      </w:rPr>
+    </w:lvl>
+    <w:lvl w:ilvl="6" w:tplc="04090001" w:tentative="1">
+      <w:start w:val="1"/>
+      <w:numFmt w:val="bullet"/>
+      <w:lvlText w:val=""/>
+      <w:lvlJc w:val="left"/>
+      <w:pPr>
+        <w:ind w:left="5040" w:hanging="360"/>
+      </w:pPr>
+      <w:rPr>
+        <w:rFonts w:ascii="Symbol" w:hAnsi="Symbol" w:hint="default"/>
+      </w:rPr>
+    </w:lvl>
+    <w:lvl w:ilvl="7" w:tplc="04090003" w:tentative="1">
+      <w:start w:val="1"/>
+      <w:numFmt w:val="bullet"/>
+      <w:lvlText w:val="o"/>
+      <w:lvlJc w:val="left"/>
+      <w:pPr>
+        <w:ind w:left="5760" w:hanging="360"/>
+      </w:pPr>
+      <w:rPr>
+        <w:rFonts w:ascii="Courier New" w:hAnsi="Courier New" w:cs="Courier New" w:hint="default"/>
+      </w:rPr>
+    </w:lvl>
+    <w:lvl w:ilvl="8" w:tplc="04090005" w:tentative="1">
+      <w:start w:val="1"/>
+      <w:numFmt w:val="bullet"/>
+      <w:lvlText w:val=""/>
+      <w:lvlJc w:val="left"/>
+      <w:pPr>
+        <w:ind w:left="6480" w:hanging="360"/>
+      </w:pPr>
+      <w:rPr>
+        <w:rFonts w:ascii="Wingdings" w:hAnsi="Wingdings" w:hint="default"/>
+      </w:rPr>
+    </w:lvl>
+  </w:abstractNum>
+  <w:abstractNum w:abstractNumId="1" w15:restartNumberingAfterBreak="0">
     <w:nsid w:val="53AA62B3"/>
     <w:multiLevelType w:val="multilevel"/>
     <w:tmpl w:val="823E13C6"/>
@@ -1816,7 +2491,7 @@
       </w:rPr>
     </w:lvl>
   </w:abstractNum>
-  <w:abstractNum w:abstractNumId="1" w15:restartNumberingAfterBreak="0">
+  <w:abstractNum w:abstractNumId="2" w15:restartNumberingAfterBreak="0">
     <w:nsid w:val="65D444E0"/>
     <w:multiLevelType w:val="multilevel"/>
     <w:tmpl w:val="34982514"/>
@@ -1965,7 +2640,7 @@
       </w:rPr>
     </w:lvl>
   </w:abstractNum>
-  <w:abstractNum w:abstractNumId="2" w15:restartNumberingAfterBreak="0">
+  <w:abstractNum w:abstractNumId="3" w15:restartNumberingAfterBreak="0">
     <w:nsid w:val="77DB5AD8"/>
     <w:multiLevelType w:val="hybridMultilevel"/>
     <w:tmpl w:val="D40421F2"/>
@@ -2078,13 +2753,132 @@
       </w:rPr>
     </w:lvl>
   </w:abstractNum>
+  <w:abstractNum w:abstractNumId="4" w15:restartNumberingAfterBreak="0">
+    <w:nsid w:val="7E3104D4"/>
+    <w:multiLevelType w:val="hybridMultilevel"/>
+    <w:tmpl w:val="DDC09540"/>
+    <w:lvl w:ilvl="0" w:tplc="04090001">
+      <w:start w:val="1"/>
+      <w:numFmt w:val="bullet"/>
+      <w:lvlText w:val=""/>
+      <w:lvlJc w:val="left"/>
+      <w:pPr>
+        <w:ind w:left="720" w:hanging="360"/>
+      </w:pPr>
+      <w:rPr>
+        <w:rFonts w:ascii="Symbol" w:hAnsi="Symbol" w:hint="default"/>
+      </w:rPr>
+    </w:lvl>
+    <w:lvl w:ilvl="1" w:tplc="04090003" w:tentative="1">
+      <w:start w:val="1"/>
+      <w:numFmt w:val="bullet"/>
+      <w:lvlText w:val="o"/>
+      <w:lvlJc w:val="left"/>
+      <w:pPr>
+        <w:ind w:left="1440" w:hanging="360"/>
+      </w:pPr>
+      <w:rPr>
+        <w:rFonts w:ascii="Courier New" w:hAnsi="Courier New" w:cs="Courier New" w:hint="default"/>
+      </w:rPr>
+    </w:lvl>
+    <w:lvl w:ilvl="2" w:tplc="04090005" w:tentative="1">
+      <w:start w:val="1"/>
+      <w:numFmt w:val="bullet"/>
+      <w:lvlText w:val=""/>
+      <w:lvlJc w:val="left"/>
+      <w:pPr>
+        <w:ind w:left="2160" w:hanging="360"/>
+      </w:pPr>
+      <w:rPr>
+        <w:rFonts w:ascii="Wingdings" w:hAnsi="Wingdings" w:hint="default"/>
+      </w:rPr>
+    </w:lvl>
+    <w:lvl w:ilvl="3" w:tplc="04090001" w:tentative="1">
+      <w:start w:val="1"/>
+      <w:numFmt w:val="bullet"/>
+      <w:lvlText w:val=""/>
+      <w:lvlJc w:val="left"/>
+      <w:pPr>
+        <w:ind w:left="2880" w:hanging="360"/>
+      </w:pPr>
+      <w:rPr>
+        <w:rFonts w:ascii="Symbol" w:hAnsi="Symbol" w:hint="default"/>
+      </w:rPr>
+    </w:lvl>
+    <w:lvl w:ilvl="4" w:tplc="04090003" w:tentative="1">
+      <w:start w:val="1"/>
+      <w:numFmt w:val="bullet"/>
+      <w:lvlText w:val="o"/>
+      <w:lvlJc w:val="left"/>
+      <w:pPr>
+        <w:ind w:left="3600" w:hanging="360"/>
+      </w:pPr>
+      <w:rPr>
+        <w:rFonts w:ascii="Courier New" w:hAnsi="Courier New" w:cs="Courier New" w:hint="default"/>
+      </w:rPr>
+    </w:lvl>
+    <w:lvl w:ilvl="5" w:tplc="04090005" w:tentative="1">
+      <w:start w:val="1"/>
+      <w:numFmt w:val="bullet"/>
+      <w:lvlText w:val=""/>
+      <w:lvlJc w:val="left"/>
+      <w:pPr>
+        <w:ind w:left="4320" w:hanging="360"/>
+      </w:pPr>
+      <w:rPr>
+        <w:rFonts w:ascii="Wingdings" w:hAnsi="Wingdings" w:hint="default"/>
+      </w:rPr>
+    </w:lvl>
+    <w:lvl w:ilvl="6" w:tplc="04090001" w:tentative="1">
+      <w:start w:val="1"/>
+      <w:numFmt w:val="bullet"/>
+      <w:lvlText w:val=""/>
+      <w:lvlJc w:val="left"/>
+      <w:pPr>
+        <w:ind w:left="5040" w:hanging="360"/>
+      </w:pPr>
+      <w:rPr>
+        <w:rFonts w:ascii="Symbol" w:hAnsi="Symbol" w:hint="default"/>
+      </w:rPr>
+    </w:lvl>
+    <w:lvl w:ilvl="7" w:tplc="04090003" w:tentative="1">
+      <w:start w:val="1"/>
+      <w:numFmt w:val="bullet"/>
+      <w:lvlText w:val="o"/>
+      <w:lvlJc w:val="left"/>
+      <w:pPr>
+        <w:ind w:left="5760" w:hanging="360"/>
+      </w:pPr>
+      <w:rPr>
+        <w:rFonts w:ascii="Courier New" w:hAnsi="Courier New" w:cs="Courier New" w:hint="default"/>
+      </w:rPr>
+    </w:lvl>
+    <w:lvl w:ilvl="8" w:tplc="04090005" w:tentative="1">
+      <w:start w:val="1"/>
+      <w:numFmt w:val="bullet"/>
+      <w:lvlText w:val=""/>
+      <w:lvlJc w:val="left"/>
+      <w:pPr>
+        <w:ind w:left="6480" w:hanging="360"/>
+      </w:pPr>
+      <w:rPr>
+        <w:rFonts w:ascii="Wingdings" w:hAnsi="Wingdings" w:hint="default"/>
+      </w:rPr>
+    </w:lvl>
+  </w:abstractNum>
   <w:num w:numId="1" w16cid:durableId="54934794">
+    <w:abstractNumId w:val="3"/>
+  </w:num>
+  <w:num w:numId="2" w16cid:durableId="1938052154">
     <w:abstractNumId w:val="2"/>
   </w:num>
-  <w:num w:numId="2" w16cid:durableId="1938052154">
+  <w:num w:numId="3" w16cid:durableId="1781484200">
     <w:abstractNumId w:val="1"/>
   </w:num>
-  <w:num w:numId="3" w16cid:durableId="1781484200">
+  <w:num w:numId="4" w16cid:durableId="946734313">
+    <w:abstractNumId w:val="4"/>
+  </w:num>
+  <w:num w:numId="5" w16cid:durableId="1269309338">
     <w:abstractNumId w:val="0"/>
   </w:num>
 </w:numbering>

</xml_diff>